<commit_message>
change in date transformation
</commit_message>
<xml_diff>
--- a/output/graphs/figures_roc_curves.docx
+++ b/output/graphs/figures_roc_curves.docx
@@ -551,12 +551,34 @@
     </w:p>
     <w:p>
       <w:pPr>
-        <w:jc w:val="center"/>
         <w:rPr>
           <w:b/>
           <w:bCs/>
         </w:rPr>
       </w:pPr>
+      <w:r>
+        <w:rPr>
+          <w:b/>
+          <w:bCs/>
+        </w:rPr>
+        <w:br w:type="page"/>
+      </w:r>
+    </w:p>
+    <w:p>
+      <w:pPr>
+        <w:rPr>
+          <w:b/>
+          <w:bCs/>
+        </w:rPr>
+      </w:pPr>
+      <w:r>
+        <w:rPr>
+          <w:b/>
+          <w:bCs/>
+        </w:rPr>
+        <w:lastRenderedPageBreak/>
+        <w:br w:type="page"/>
+      </w:r>
     </w:p>
     <w:tbl>
       <w:tblPr>
@@ -593,7 +615,6 @@
                 <w:bCs/>
               </w:rPr>
             </w:pPr>
-            <w:bookmarkStart w:id="2" w:name="_Hlk39073109"/>
             <w:r>
               <w:rPr>
                 <w:b/>
@@ -602,10 +623,10 @@
               </w:rPr>
               <w:lastRenderedPageBreak/>
               <w:drawing>
-                <wp:inline distT="0" distB="0" distL="0" distR="0" wp14:anchorId="51C99F21" wp14:editId="78A88F03">
+                <wp:inline distT="0" distB="0" distL="0" distR="0" wp14:anchorId="56FB91F8" wp14:editId="4638E016">
                   <wp:extent cx="2834640" cy="1795145"/>
                   <wp:effectExtent l="0" t="0" r="3810" b="0"/>
-                  <wp:docPr id="78" name="Picture 78"/>
+                  <wp:docPr id="6" name="Picture 6" descr="C:\Users\User\AppData\Local\Microsoft\Windows\INetCache\Content.MSO\A83F3A0A.tmp"/>
                   <wp:cNvGraphicFramePr>
                     <a:graphicFrameLocks xmlns:a="http://schemas.openxmlformats.org/drawingml/2006/main" noChangeAspect="1"/>
                   </wp:cNvGraphicFramePr>
@@ -613,7 +634,7 @@
                     <a:graphicData uri="http://schemas.openxmlformats.org/drawingml/2006/picture">
                       <pic:pic xmlns:pic="http://schemas.openxmlformats.org/drawingml/2006/picture">
                         <pic:nvPicPr>
-                          <pic:cNvPr id="0" name="Picture 104"/>
+                          <pic:cNvPr id="0" name="Picture 1" descr="C:\Users\User\AppData\Local\Microsoft\Windows\INetCache\Content.MSO\A83F3A0A.tmp"/>
                           <pic:cNvPicPr>
                             <a:picLocks noChangeAspect="1" noChangeArrowheads="1"/>
                           </pic:cNvPicPr>
@@ -687,10 +708,10 @@
                 <w:noProof/>
               </w:rPr>
               <w:drawing>
-                <wp:inline distT="0" distB="0" distL="0" distR="0" wp14:anchorId="5641A6A9" wp14:editId="6A642C55">
+                <wp:inline distT="0" distB="0" distL="0" distR="0" wp14:anchorId="4A574145" wp14:editId="6DB2E1C1">
                   <wp:extent cx="2834640" cy="1795145"/>
                   <wp:effectExtent l="0" t="0" r="3810" b="0"/>
-                  <wp:docPr id="79" name="Picture 79"/>
+                  <wp:docPr id="7" name="Picture 7" descr="C:\Users\User\AppData\Local\Microsoft\Windows\INetCache\Content.MSO\62E24EA8.tmp"/>
                   <wp:cNvGraphicFramePr>
                     <a:graphicFrameLocks xmlns:a="http://schemas.openxmlformats.org/drawingml/2006/main" noChangeAspect="1"/>
                   </wp:cNvGraphicFramePr>
@@ -698,7 +719,7 @@
                     <a:graphicData uri="http://schemas.openxmlformats.org/drawingml/2006/picture">
                       <pic:pic xmlns:pic="http://schemas.openxmlformats.org/drawingml/2006/picture">
                         <pic:nvPicPr>
-                          <pic:cNvPr id="0" name="Picture 106"/>
+                          <pic:cNvPr id="0" name="Picture 3" descr="C:\Users\User\AppData\Local\Microsoft\Windows\INetCache\Content.MSO\62E24EA8.tmp"/>
                           <pic:cNvPicPr>
                             <a:picLocks noChangeAspect="1" noChangeArrowheads="1"/>
                           </pic:cNvPicPr>
@@ -776,10 +797,10 @@
                 <w:noProof/>
               </w:rPr>
               <w:drawing>
-                <wp:inline distT="0" distB="0" distL="0" distR="0" wp14:anchorId="6CBAAF63" wp14:editId="37A36261">
+                <wp:inline distT="0" distB="0" distL="0" distR="0" wp14:anchorId="084A9566" wp14:editId="3F8C09CF">
                   <wp:extent cx="2834640" cy="1795145"/>
                   <wp:effectExtent l="0" t="0" r="3810" b="0"/>
-                  <wp:docPr id="80" name="Picture 80"/>
+                  <wp:docPr id="8" name="Picture 8" descr="C:\Users\User\AppData\Local\Microsoft\Windows\INetCache\Content.MSO\E883B2F6.tmp"/>
                   <wp:cNvGraphicFramePr>
                     <a:graphicFrameLocks xmlns:a="http://schemas.openxmlformats.org/drawingml/2006/main" noChangeAspect="1"/>
                   </wp:cNvGraphicFramePr>
@@ -787,7 +808,7 @@
                     <a:graphicData uri="http://schemas.openxmlformats.org/drawingml/2006/picture">
                       <pic:pic xmlns:pic="http://schemas.openxmlformats.org/drawingml/2006/picture">
                         <pic:nvPicPr>
-                          <pic:cNvPr id="0" name="Picture 108"/>
+                          <pic:cNvPr id="0" name="Picture 5" descr="C:\Users\User\AppData\Local\Microsoft\Windows\INetCache\Content.MSO\E883B2F6.tmp"/>
                           <pic:cNvPicPr>
                             <a:picLocks noChangeAspect="1" noChangeArrowheads="1"/>
                           </pic:cNvPicPr>
@@ -860,6 +881,7 @@
                 <w:bCs/>
               </w:rPr>
             </w:pPr>
+            <w:bookmarkStart w:id="2" w:name="_GoBack"/>
             <w:r>
               <w:rPr>
                 <w:b/>
@@ -867,10 +889,10 @@
                 <w:noProof/>
               </w:rPr>
               <w:drawing>
-                <wp:inline distT="0" distB="0" distL="0" distR="0" wp14:anchorId="5BDD63E6" wp14:editId="1E8957B9">
+                <wp:inline distT="0" distB="0" distL="0" distR="0" wp14:anchorId="766A0C28" wp14:editId="2730D263">
                   <wp:extent cx="2834640" cy="1795145"/>
                   <wp:effectExtent l="0" t="0" r="3810" b="0"/>
-                  <wp:docPr id="81" name="Picture 81"/>
+                  <wp:docPr id="9" name="Picture 9" descr="C:\Users\User\AppData\Local\Microsoft\Windows\INetCache\Content.MSO\132AF274.tmp"/>
                   <wp:cNvGraphicFramePr>
                     <a:graphicFrameLocks xmlns:a="http://schemas.openxmlformats.org/drawingml/2006/main" noChangeAspect="1"/>
                   </wp:cNvGraphicFramePr>
@@ -878,7 +900,7 @@
                     <a:graphicData uri="http://schemas.openxmlformats.org/drawingml/2006/picture">
                       <pic:pic xmlns:pic="http://schemas.openxmlformats.org/drawingml/2006/picture">
                         <pic:nvPicPr>
-                          <pic:cNvPr id="0" name="Picture 110"/>
+                          <pic:cNvPr id="0" name="Picture 7" descr="C:\Users\User\AppData\Local\Microsoft\Windows\INetCache\Content.MSO\132AF274.tmp"/>
                           <pic:cNvPicPr>
                             <a:picLocks noChangeAspect="1" noChangeArrowheads="1"/>
                           </pic:cNvPicPr>
@@ -915,6 +937,7 @@
                 </wp:inline>
               </w:drawing>
             </w:r>
+            <w:bookmarkEnd w:id="2"/>
             <w:r>
               <w:rPr>
                 <w:b/>
@@ -958,10 +981,10 @@
                 <w:noProof/>
               </w:rPr>
               <w:drawing>
-                <wp:inline distT="0" distB="0" distL="0" distR="0" wp14:anchorId="101009F4" wp14:editId="35911185">
-                  <wp:extent cx="3841668" cy="2433393"/>
-                  <wp:effectExtent l="0" t="0" r="6985" b="5080"/>
-                  <wp:docPr id="82" name="Picture 82"/>
+                <wp:inline distT="0" distB="0" distL="0" distR="0" wp14:anchorId="001BA52C" wp14:editId="57C50D94">
+                  <wp:extent cx="4359859" cy="2761149"/>
+                  <wp:effectExtent l="0" t="0" r="0" b="0"/>
+                  <wp:docPr id="10" name="Picture 10" descr="C:\Users\User\AppData\Local\Microsoft\Windows\INetCache\Content.MSO\8BF524A2.tmp"/>
                   <wp:cNvGraphicFramePr>
                     <a:graphicFrameLocks xmlns:a="http://schemas.openxmlformats.org/drawingml/2006/main" noChangeAspect="1"/>
                   </wp:cNvGraphicFramePr>
@@ -969,7 +992,7 @@
                     <a:graphicData uri="http://schemas.openxmlformats.org/drawingml/2006/picture">
                       <pic:pic xmlns:pic="http://schemas.openxmlformats.org/drawingml/2006/picture">
                         <pic:nvPicPr>
-                          <pic:cNvPr id="0" name="Picture 112"/>
+                          <pic:cNvPr id="0" name="Picture 9" descr="C:\Users\User\AppData\Local\Microsoft\Windows\INetCache\Content.MSO\8BF524A2.tmp"/>
                           <pic:cNvPicPr>
                             <a:picLocks noChangeAspect="1" noChangeArrowheads="1"/>
                           </pic:cNvPicPr>
@@ -990,7 +1013,7 @@
                         <pic:spPr bwMode="auto">
                           <a:xfrm>
                             <a:off x="0" y="0"/>
-                            <a:ext cx="3891028" cy="2464659"/>
+                            <a:ext cx="4392845" cy="2782040"/>
                           </a:xfrm>
                           <a:prstGeom prst="rect">
                             <a:avLst/>
@@ -1025,11 +1048,9 @@
           </w:p>
         </w:tc>
       </w:tr>
-      <w:bookmarkEnd w:id="2"/>
     </w:tbl>
     <w:p>
       <w:pPr>
-        <w:jc w:val="center"/>
         <w:rPr>
           <w:b/>
           <w:bCs/>
@@ -1044,33 +1065,7 @@
           <w:bCs/>
         </w:rPr>
       </w:pPr>
-      <w:bookmarkStart w:id="3" w:name="_Hlk39073117"/>
-      <w:r>
-        <w:rPr>
-          <w:b/>
-          <w:bCs/>
-        </w:rPr>
-        <w:t xml:space="preserve">Figure </w:t>
-      </w:r>
-      <w:r>
-        <w:rPr>
-          <w:b/>
-          <w:bCs/>
-        </w:rPr>
-        <w:t>3</w:t>
-      </w:r>
-      <w:r>
-        <w:rPr>
-          <w:b/>
-          <w:bCs/>
-        </w:rPr>
-        <w:t>. ROC curves for classifying the most food insecure category</w:t>
-      </w:r>
     </w:p>
-    <w:bookmarkEnd w:id="3"/>
-    <w:p/>
-    <w:p/>
-    <w:p/>
     <w:tbl>
       <w:tblPr>
         <w:tblStyle w:val="TableGrid"/>
@@ -1106,18 +1101,19 @@
                 <w:bCs/>
               </w:rPr>
             </w:pPr>
-            <w:bookmarkStart w:id="4" w:name="_Hlk39073552"/>
+            <w:bookmarkStart w:id="3" w:name="_Hlk39073109"/>
             <w:r>
               <w:rPr>
                 <w:b/>
                 <w:bCs/>
                 <w:noProof/>
               </w:rPr>
+              <w:lastRenderedPageBreak/>
               <w:drawing>
-                <wp:inline distT="0" distB="0" distL="0" distR="0" wp14:anchorId="3651E236" wp14:editId="68F18265">
+                <wp:inline distT="0" distB="0" distL="0" distR="0" wp14:anchorId="51C99F21" wp14:editId="78A88F03">
                   <wp:extent cx="2834640" cy="1795145"/>
                   <wp:effectExtent l="0" t="0" r="3810" b="0"/>
-                  <wp:docPr id="68" name="Picture 68"/>
+                  <wp:docPr id="78" name="Picture 78"/>
                   <wp:cNvGraphicFramePr>
                     <a:graphicFrameLocks xmlns:a="http://schemas.openxmlformats.org/drawingml/2006/main" noChangeAspect="1"/>
                   </wp:cNvGraphicFramePr>
@@ -1125,7 +1121,7 @@
                     <a:graphicData uri="http://schemas.openxmlformats.org/drawingml/2006/picture">
                       <pic:pic xmlns:pic="http://schemas.openxmlformats.org/drawingml/2006/picture">
                         <pic:nvPicPr>
-                          <pic:cNvPr id="0" name="Picture 84"/>
+                          <pic:cNvPr id="0" name="Picture 104"/>
                           <pic:cNvPicPr>
                             <a:picLocks noChangeAspect="1" noChangeArrowheads="1"/>
                           </pic:cNvPicPr>
@@ -1199,10 +1195,10 @@
                 <w:noProof/>
               </w:rPr>
               <w:drawing>
-                <wp:inline distT="0" distB="0" distL="0" distR="0" wp14:anchorId="4BF133A8" wp14:editId="5D4B23FE">
+                <wp:inline distT="0" distB="0" distL="0" distR="0" wp14:anchorId="5641A6A9" wp14:editId="6A642C55">
                   <wp:extent cx="2834640" cy="1795145"/>
                   <wp:effectExtent l="0" t="0" r="3810" b="0"/>
-                  <wp:docPr id="69" name="Picture 69"/>
+                  <wp:docPr id="79" name="Picture 79"/>
                   <wp:cNvGraphicFramePr>
                     <a:graphicFrameLocks xmlns:a="http://schemas.openxmlformats.org/drawingml/2006/main" noChangeAspect="1"/>
                   </wp:cNvGraphicFramePr>
@@ -1210,7 +1206,7 @@
                     <a:graphicData uri="http://schemas.openxmlformats.org/drawingml/2006/picture">
                       <pic:pic xmlns:pic="http://schemas.openxmlformats.org/drawingml/2006/picture">
                         <pic:nvPicPr>
-                          <pic:cNvPr id="0" name="Picture 86"/>
+                          <pic:cNvPr id="0" name="Picture 106"/>
                           <pic:cNvPicPr>
                             <a:picLocks noChangeAspect="1" noChangeArrowheads="1"/>
                           </pic:cNvPicPr>
@@ -1288,10 +1284,10 @@
                 <w:noProof/>
               </w:rPr>
               <w:drawing>
-                <wp:inline distT="0" distB="0" distL="0" distR="0" wp14:anchorId="0F437AC6" wp14:editId="47EEE0AE">
+                <wp:inline distT="0" distB="0" distL="0" distR="0" wp14:anchorId="6CBAAF63" wp14:editId="37A36261">
                   <wp:extent cx="2834640" cy="1795145"/>
                   <wp:effectExtent l="0" t="0" r="3810" b="0"/>
-                  <wp:docPr id="70" name="Picture 70"/>
+                  <wp:docPr id="80" name="Picture 80"/>
                   <wp:cNvGraphicFramePr>
                     <a:graphicFrameLocks xmlns:a="http://schemas.openxmlformats.org/drawingml/2006/main" noChangeAspect="1"/>
                   </wp:cNvGraphicFramePr>
@@ -1299,7 +1295,7 @@
                     <a:graphicData uri="http://schemas.openxmlformats.org/drawingml/2006/picture">
                       <pic:pic xmlns:pic="http://schemas.openxmlformats.org/drawingml/2006/picture">
                         <pic:nvPicPr>
-                          <pic:cNvPr id="0" name="Picture 88"/>
+                          <pic:cNvPr id="0" name="Picture 108"/>
                           <pic:cNvPicPr>
                             <a:picLocks noChangeAspect="1" noChangeArrowheads="1"/>
                           </pic:cNvPicPr>
@@ -1379,10 +1375,10 @@
                 <w:noProof/>
               </w:rPr>
               <w:drawing>
-                <wp:inline distT="0" distB="0" distL="0" distR="0" wp14:anchorId="42B494D6" wp14:editId="55CE4499">
+                <wp:inline distT="0" distB="0" distL="0" distR="0" wp14:anchorId="5BDD63E6" wp14:editId="1E8957B9">
                   <wp:extent cx="2834640" cy="1795145"/>
                   <wp:effectExtent l="0" t="0" r="3810" b="0"/>
-                  <wp:docPr id="71" name="Picture 71"/>
+                  <wp:docPr id="81" name="Picture 81"/>
                   <wp:cNvGraphicFramePr>
                     <a:graphicFrameLocks xmlns:a="http://schemas.openxmlformats.org/drawingml/2006/main" noChangeAspect="1"/>
                   </wp:cNvGraphicFramePr>
@@ -1390,7 +1386,7 @@
                     <a:graphicData uri="http://schemas.openxmlformats.org/drawingml/2006/picture">
                       <pic:pic xmlns:pic="http://schemas.openxmlformats.org/drawingml/2006/picture">
                         <pic:nvPicPr>
-                          <pic:cNvPr id="0" name="Picture 90"/>
+                          <pic:cNvPr id="0" name="Picture 110"/>
                           <pic:cNvPicPr>
                             <a:picLocks noChangeAspect="1" noChangeArrowheads="1"/>
                           </pic:cNvPicPr>
@@ -1470,6 +1466,518 @@
                 <w:noProof/>
               </w:rPr>
               <w:drawing>
+                <wp:inline distT="0" distB="0" distL="0" distR="0" wp14:anchorId="101009F4" wp14:editId="35911185">
+                  <wp:extent cx="3841668" cy="2433393"/>
+                  <wp:effectExtent l="0" t="0" r="6985" b="5080"/>
+                  <wp:docPr id="82" name="Picture 82"/>
+                  <wp:cNvGraphicFramePr>
+                    <a:graphicFrameLocks xmlns:a="http://schemas.openxmlformats.org/drawingml/2006/main" noChangeAspect="1"/>
+                  </wp:cNvGraphicFramePr>
+                  <a:graphic xmlns:a="http://schemas.openxmlformats.org/drawingml/2006/main">
+                    <a:graphicData uri="http://schemas.openxmlformats.org/drawingml/2006/picture">
+                      <pic:pic xmlns:pic="http://schemas.openxmlformats.org/drawingml/2006/picture">
+                        <pic:nvPicPr>
+                          <pic:cNvPr id="0" name="Picture 112"/>
+                          <pic:cNvPicPr>
+                            <a:picLocks noChangeAspect="1" noChangeArrowheads="1"/>
+                          </pic:cNvPicPr>
+                        </pic:nvPicPr>
+                        <pic:blipFill>
+                          <a:blip r:embed="rId22">
+                            <a:extLst>
+                              <a:ext uri="{28A0092B-C50C-407E-A947-70E740481C1C}">
+                                <a14:useLocalDpi xmlns:a14="http://schemas.microsoft.com/office/drawing/2010/main" val="0"/>
+                              </a:ext>
+                            </a:extLst>
+                          </a:blip>
+                          <a:srcRect/>
+                          <a:stretch>
+                            <a:fillRect/>
+                          </a:stretch>
+                        </pic:blipFill>
+                        <pic:spPr bwMode="auto">
+                          <a:xfrm>
+                            <a:off x="0" y="0"/>
+                            <a:ext cx="3891028" cy="2464659"/>
+                          </a:xfrm>
+                          <a:prstGeom prst="rect">
+                            <a:avLst/>
+                          </a:prstGeom>
+                          <a:noFill/>
+                          <a:ln>
+                            <a:noFill/>
+                          </a:ln>
+                        </pic:spPr>
+                      </pic:pic>
+                    </a:graphicData>
+                  </a:graphic>
+                </wp:inline>
+              </w:drawing>
+            </w:r>
+          </w:p>
+          <w:p>
+            <w:pPr>
+              <w:jc w:val="center"/>
+              <w:rPr>
+                <w:b/>
+                <w:bCs/>
+              </w:rPr>
+            </w:pPr>
+            <w:r>
+              <w:rPr>
+                <w:b/>
+                <w:bCs/>
+              </w:rPr>
+              <w:t>Uganda FCS</w:t>
+            </w:r>
+          </w:p>
+        </w:tc>
+      </w:tr>
+      <w:bookmarkEnd w:id="3"/>
+    </w:tbl>
+    <w:p>
+      <w:pPr>
+        <w:jc w:val="center"/>
+        <w:rPr>
+          <w:b/>
+          <w:bCs/>
+        </w:rPr>
+      </w:pPr>
+    </w:p>
+    <w:p>
+      <w:pPr>
+        <w:jc w:val="center"/>
+        <w:rPr>
+          <w:b/>
+          <w:bCs/>
+        </w:rPr>
+      </w:pPr>
+      <w:bookmarkStart w:id="4" w:name="_Hlk39073117"/>
+      <w:r>
+        <w:rPr>
+          <w:b/>
+          <w:bCs/>
+        </w:rPr>
+        <w:t xml:space="preserve">Figure </w:t>
+      </w:r>
+      <w:r>
+        <w:rPr>
+          <w:b/>
+          <w:bCs/>
+        </w:rPr>
+        <w:t>3</w:t>
+      </w:r>
+      <w:r>
+        <w:rPr>
+          <w:b/>
+          <w:bCs/>
+        </w:rPr>
+        <w:t>. ROC curves for classifying the most food insecure category</w:t>
+      </w:r>
+    </w:p>
+    <w:bookmarkEnd w:id="4"/>
+    <w:p/>
+    <w:p/>
+    <w:p/>
+    <w:tbl>
+      <w:tblPr>
+        <w:tblStyle w:val="TableGrid"/>
+        <w:tblpPr w:leftFromText="180" w:rightFromText="180" w:vertAnchor="text" w:horzAnchor="margin" w:tblpY="113"/>
+        <w:tblW w:w="5000" w:type="pct"/>
+        <w:tblBorders>
+          <w:top w:val="none" w:sz="0" w:space="0" w:color="auto"/>
+          <w:left w:val="none" w:sz="0" w:space="0" w:color="auto"/>
+          <w:bottom w:val="none" w:sz="0" w:space="0" w:color="auto"/>
+          <w:right w:val="none" w:sz="0" w:space="0" w:color="auto"/>
+          <w:insideH w:val="none" w:sz="0" w:space="0" w:color="auto"/>
+          <w:insideV w:val="none" w:sz="0" w:space="0" w:color="auto"/>
+        </w:tblBorders>
+        <w:tblLayout w:type="fixed"/>
+        <w:tblLook w:val="04A0" w:firstRow="1" w:lastRow="0" w:firstColumn="1" w:lastColumn="0" w:noHBand="0" w:noVBand="1"/>
+      </w:tblPr>
+      <w:tblGrid>
+        <w:gridCol w:w="4680"/>
+        <w:gridCol w:w="4680"/>
+      </w:tblGrid>
+      <w:tr>
+        <w:trPr>
+          <w:trHeight w:val="3320"/>
+        </w:trPr>
+        <w:tc>
+          <w:tcPr>
+            <w:tcW w:w="2500" w:type="pct"/>
+          </w:tcPr>
+          <w:p>
+            <w:pPr>
+              <w:rPr>
+                <w:b/>
+                <w:bCs/>
+              </w:rPr>
+            </w:pPr>
+            <w:bookmarkStart w:id="5" w:name="_Hlk39073552"/>
+            <w:r>
+              <w:rPr>
+                <w:b/>
+                <w:bCs/>
+                <w:noProof/>
+              </w:rPr>
+              <w:drawing>
+                <wp:inline distT="0" distB="0" distL="0" distR="0" wp14:anchorId="3651E236" wp14:editId="68F18265">
+                  <wp:extent cx="2834640" cy="1795145"/>
+                  <wp:effectExtent l="0" t="0" r="3810" b="0"/>
+                  <wp:docPr id="68" name="Picture 68"/>
+                  <wp:cNvGraphicFramePr>
+                    <a:graphicFrameLocks xmlns:a="http://schemas.openxmlformats.org/drawingml/2006/main" noChangeAspect="1"/>
+                  </wp:cNvGraphicFramePr>
+                  <a:graphic xmlns:a="http://schemas.openxmlformats.org/drawingml/2006/main">
+                    <a:graphicData uri="http://schemas.openxmlformats.org/drawingml/2006/picture">
+                      <pic:pic xmlns:pic="http://schemas.openxmlformats.org/drawingml/2006/picture">
+                        <pic:nvPicPr>
+                          <pic:cNvPr id="0" name="Picture 84"/>
+                          <pic:cNvPicPr>
+                            <a:picLocks noChangeAspect="1" noChangeArrowheads="1"/>
+                          </pic:cNvPicPr>
+                        </pic:nvPicPr>
+                        <pic:blipFill>
+                          <a:blip r:embed="rId23">
+                            <a:extLst>
+                              <a:ext uri="{28A0092B-C50C-407E-A947-70E740481C1C}">
+                                <a14:useLocalDpi xmlns:a14="http://schemas.microsoft.com/office/drawing/2010/main" val="0"/>
+                              </a:ext>
+                            </a:extLst>
+                          </a:blip>
+                          <a:srcRect/>
+                          <a:stretch>
+                            <a:fillRect/>
+                          </a:stretch>
+                        </pic:blipFill>
+                        <pic:spPr bwMode="auto">
+                          <a:xfrm>
+                            <a:off x="0" y="0"/>
+                            <a:ext cx="2834640" cy="1795145"/>
+                          </a:xfrm>
+                          <a:prstGeom prst="rect">
+                            <a:avLst/>
+                          </a:prstGeom>
+                          <a:noFill/>
+                          <a:ln>
+                            <a:noFill/>
+                          </a:ln>
+                        </pic:spPr>
+                      </pic:pic>
+                    </a:graphicData>
+                  </a:graphic>
+                </wp:inline>
+              </w:drawing>
+            </w:r>
+          </w:p>
+          <w:p>
+            <w:pPr>
+              <w:jc w:val="center"/>
+              <w:rPr>
+                <w:b/>
+                <w:bCs/>
+              </w:rPr>
+            </w:pPr>
+            <w:r>
+              <w:rPr>
+                <w:b/>
+                <w:bCs/>
+              </w:rPr>
+              <w:t>Malawi FCS</w:t>
+            </w:r>
+          </w:p>
+        </w:tc>
+        <w:tc>
+          <w:tcPr>
+            <w:tcW w:w="2500" w:type="pct"/>
+          </w:tcPr>
+          <w:p>
+            <w:pPr>
+              <w:jc w:val="center"/>
+              <w:rPr>
+                <w:b/>
+                <w:bCs/>
+              </w:rPr>
+            </w:pPr>
+            <w:r>
+              <w:rPr>
+                <w:b/>
+                <w:bCs/>
+                <w:noProof/>
+              </w:rPr>
+              <w:drawing>
+                <wp:inline distT="0" distB="0" distL="0" distR="0" wp14:anchorId="4BF133A8" wp14:editId="5D4B23FE">
+                  <wp:extent cx="2834640" cy="1795145"/>
+                  <wp:effectExtent l="0" t="0" r="3810" b="0"/>
+                  <wp:docPr id="69" name="Picture 69"/>
+                  <wp:cNvGraphicFramePr>
+                    <a:graphicFrameLocks xmlns:a="http://schemas.openxmlformats.org/drawingml/2006/main" noChangeAspect="1"/>
+                  </wp:cNvGraphicFramePr>
+                  <a:graphic xmlns:a="http://schemas.openxmlformats.org/drawingml/2006/main">
+                    <a:graphicData uri="http://schemas.openxmlformats.org/drawingml/2006/picture">
+                      <pic:pic xmlns:pic="http://schemas.openxmlformats.org/drawingml/2006/picture">
+                        <pic:nvPicPr>
+                          <pic:cNvPr id="0" name="Picture 86"/>
+                          <pic:cNvPicPr>
+                            <a:picLocks noChangeAspect="1" noChangeArrowheads="1"/>
+                          </pic:cNvPicPr>
+                        </pic:nvPicPr>
+                        <pic:blipFill>
+                          <a:blip r:embed="rId24">
+                            <a:extLst>
+                              <a:ext uri="{28A0092B-C50C-407E-A947-70E740481C1C}">
+                                <a14:useLocalDpi xmlns:a14="http://schemas.microsoft.com/office/drawing/2010/main" val="0"/>
+                              </a:ext>
+                            </a:extLst>
+                          </a:blip>
+                          <a:srcRect/>
+                          <a:stretch>
+                            <a:fillRect/>
+                          </a:stretch>
+                        </pic:blipFill>
+                        <pic:spPr bwMode="auto">
+                          <a:xfrm>
+                            <a:off x="0" y="0"/>
+                            <a:ext cx="2834640" cy="1795145"/>
+                          </a:xfrm>
+                          <a:prstGeom prst="rect">
+                            <a:avLst/>
+                          </a:prstGeom>
+                          <a:noFill/>
+                          <a:ln>
+                            <a:noFill/>
+                          </a:ln>
+                        </pic:spPr>
+                      </pic:pic>
+                    </a:graphicData>
+                  </a:graphic>
+                </wp:inline>
+              </w:drawing>
+            </w:r>
+            <w:r>
+              <w:rPr>
+                <w:b/>
+                <w:bCs/>
+              </w:rPr>
+              <w:t xml:space="preserve">Malawi </w:t>
+            </w:r>
+            <w:proofErr w:type="spellStart"/>
+            <w:r>
+              <w:rPr>
+                <w:b/>
+                <w:bCs/>
+              </w:rPr>
+              <w:t>rCSI</w:t>
+            </w:r>
+            <w:proofErr w:type="spellEnd"/>
+          </w:p>
+        </w:tc>
+      </w:tr>
+      <w:tr>
+        <w:trPr>
+          <w:trHeight w:val="561"/>
+        </w:trPr>
+        <w:tc>
+          <w:tcPr>
+            <w:tcW w:w="2500" w:type="pct"/>
+          </w:tcPr>
+          <w:p>
+            <w:pPr>
+              <w:rPr>
+                <w:b/>
+                <w:bCs/>
+              </w:rPr>
+            </w:pPr>
+            <w:r>
+              <w:rPr>
+                <w:b/>
+                <w:bCs/>
+                <w:noProof/>
+              </w:rPr>
+              <w:drawing>
+                <wp:inline distT="0" distB="0" distL="0" distR="0" wp14:anchorId="0F437AC6" wp14:editId="47EEE0AE">
+                  <wp:extent cx="2834640" cy="1795145"/>
+                  <wp:effectExtent l="0" t="0" r="3810" b="0"/>
+                  <wp:docPr id="70" name="Picture 70"/>
+                  <wp:cNvGraphicFramePr>
+                    <a:graphicFrameLocks xmlns:a="http://schemas.openxmlformats.org/drawingml/2006/main" noChangeAspect="1"/>
+                  </wp:cNvGraphicFramePr>
+                  <a:graphic xmlns:a="http://schemas.openxmlformats.org/drawingml/2006/main">
+                    <a:graphicData uri="http://schemas.openxmlformats.org/drawingml/2006/picture">
+                      <pic:pic xmlns:pic="http://schemas.openxmlformats.org/drawingml/2006/picture">
+                        <pic:nvPicPr>
+                          <pic:cNvPr id="0" name="Picture 88"/>
+                          <pic:cNvPicPr>
+                            <a:picLocks noChangeAspect="1" noChangeArrowheads="1"/>
+                          </pic:cNvPicPr>
+                        </pic:nvPicPr>
+                        <pic:blipFill>
+                          <a:blip r:embed="rId25">
+                            <a:extLst>
+                              <a:ext uri="{28A0092B-C50C-407E-A947-70E740481C1C}">
+                                <a14:useLocalDpi xmlns:a14="http://schemas.microsoft.com/office/drawing/2010/main" val="0"/>
+                              </a:ext>
+                            </a:extLst>
+                          </a:blip>
+                          <a:srcRect/>
+                          <a:stretch>
+                            <a:fillRect/>
+                          </a:stretch>
+                        </pic:blipFill>
+                        <pic:spPr bwMode="auto">
+                          <a:xfrm>
+                            <a:off x="0" y="0"/>
+                            <a:ext cx="2834640" cy="1795145"/>
+                          </a:xfrm>
+                          <a:prstGeom prst="rect">
+                            <a:avLst/>
+                          </a:prstGeom>
+                          <a:noFill/>
+                          <a:ln>
+                            <a:noFill/>
+                          </a:ln>
+                        </pic:spPr>
+                      </pic:pic>
+                    </a:graphicData>
+                  </a:graphic>
+                </wp:inline>
+              </w:drawing>
+            </w:r>
+            <w:r>
+              <w:rPr>
+                <w:b/>
+                <w:bCs/>
+              </w:rPr>
+              <w:t xml:space="preserve">                                 </w:t>
+            </w:r>
+            <w:r>
+              <w:rPr>
+                <w:b/>
+                <w:bCs/>
+              </w:rPr>
+              <w:t>Tanzania FCS</w:t>
+            </w:r>
+          </w:p>
+          <w:p>
+            <w:pPr>
+              <w:rPr>
+                <w:b/>
+                <w:bCs/>
+              </w:rPr>
+            </w:pPr>
+          </w:p>
+        </w:tc>
+        <w:tc>
+          <w:tcPr>
+            <w:tcW w:w="2500" w:type="pct"/>
+          </w:tcPr>
+          <w:p>
+            <w:pPr>
+              <w:jc w:val="center"/>
+              <w:rPr>
+                <w:b/>
+                <w:bCs/>
+              </w:rPr>
+            </w:pPr>
+            <w:r>
+              <w:rPr>
+                <w:b/>
+                <w:bCs/>
+                <w:noProof/>
+              </w:rPr>
+              <w:drawing>
+                <wp:inline distT="0" distB="0" distL="0" distR="0" wp14:anchorId="42B494D6" wp14:editId="55CE4499">
+                  <wp:extent cx="2834640" cy="1795145"/>
+                  <wp:effectExtent l="0" t="0" r="3810" b="0"/>
+                  <wp:docPr id="71" name="Picture 71"/>
+                  <wp:cNvGraphicFramePr>
+                    <a:graphicFrameLocks xmlns:a="http://schemas.openxmlformats.org/drawingml/2006/main" noChangeAspect="1"/>
+                  </wp:cNvGraphicFramePr>
+                  <a:graphic xmlns:a="http://schemas.openxmlformats.org/drawingml/2006/main">
+                    <a:graphicData uri="http://schemas.openxmlformats.org/drawingml/2006/picture">
+                      <pic:pic xmlns:pic="http://schemas.openxmlformats.org/drawingml/2006/picture">
+                        <pic:nvPicPr>
+                          <pic:cNvPr id="0" name="Picture 90"/>
+                          <pic:cNvPicPr>
+                            <a:picLocks noChangeAspect="1" noChangeArrowheads="1"/>
+                          </pic:cNvPicPr>
+                        </pic:nvPicPr>
+                        <pic:blipFill>
+                          <a:blip r:embed="rId26">
+                            <a:extLst>
+                              <a:ext uri="{28A0092B-C50C-407E-A947-70E740481C1C}">
+                                <a14:useLocalDpi xmlns:a14="http://schemas.microsoft.com/office/drawing/2010/main" val="0"/>
+                              </a:ext>
+                            </a:extLst>
+                          </a:blip>
+                          <a:srcRect/>
+                          <a:stretch>
+                            <a:fillRect/>
+                          </a:stretch>
+                        </pic:blipFill>
+                        <pic:spPr bwMode="auto">
+                          <a:xfrm>
+                            <a:off x="0" y="0"/>
+                            <a:ext cx="2834640" cy="1795145"/>
+                          </a:xfrm>
+                          <a:prstGeom prst="rect">
+                            <a:avLst/>
+                          </a:prstGeom>
+                          <a:noFill/>
+                          <a:ln>
+                            <a:noFill/>
+                          </a:ln>
+                        </pic:spPr>
+                      </pic:pic>
+                    </a:graphicData>
+                  </a:graphic>
+                </wp:inline>
+              </w:drawing>
+            </w:r>
+            <w:r>
+              <w:rPr>
+                <w:b/>
+                <w:bCs/>
+              </w:rPr>
+              <w:t xml:space="preserve">Tanzania </w:t>
+            </w:r>
+            <w:proofErr w:type="spellStart"/>
+            <w:r>
+              <w:rPr>
+                <w:b/>
+                <w:bCs/>
+              </w:rPr>
+              <w:t>rCSI</w:t>
+            </w:r>
+            <w:proofErr w:type="spellEnd"/>
+          </w:p>
+        </w:tc>
+      </w:tr>
+      <w:tr>
+        <w:trPr>
+          <w:trHeight w:val="529"/>
+        </w:trPr>
+        <w:tc>
+          <w:tcPr>
+            <w:tcW w:w="5000" w:type="pct"/>
+            <w:gridSpan w:val="2"/>
+          </w:tcPr>
+          <w:p>
+            <w:pPr>
+              <w:jc w:val="center"/>
+              <w:rPr>
+                <w:b/>
+                <w:bCs/>
+              </w:rPr>
+            </w:pPr>
+            <w:r>
+              <w:rPr>
+                <w:b/>
+                <w:bCs/>
+                <w:noProof/>
+              </w:rPr>
+              <w:drawing>
                 <wp:inline distT="0" distB="0" distL="0" distR="0" wp14:anchorId="3D3D18F8" wp14:editId="6850DC95">
                   <wp:extent cx="3610099" cy="2286712"/>
                   <wp:effectExtent l="0" t="0" r="9525" b="0"/>
@@ -1487,7 +1995,7 @@
                           </pic:cNvPicPr>
                         </pic:nvPicPr>
                         <pic:blipFill>
-                          <a:blip r:embed="rId22">
+                          <a:blip r:embed="rId27">
                             <a:extLst>
                               <a:ext uri="{28A0092B-C50C-407E-A947-70E740481C1C}">
                                 <a14:useLocalDpi xmlns:a14="http://schemas.microsoft.com/office/drawing/2010/main" val="0"/>
@@ -1537,7 +2045,7 @@
           </w:p>
         </w:tc>
       </w:tr>
-      <w:bookmarkEnd w:id="4"/>
+      <w:bookmarkEnd w:id="5"/>
     </w:tbl>
     <w:p>
       <w:pPr>
@@ -1556,7 +2064,7 @@
           <w:bCs/>
         </w:rPr>
       </w:pPr>
-      <w:bookmarkStart w:id="5" w:name="_Hlk39073978"/>
+      <w:bookmarkStart w:id="6" w:name="_Hlk39073978"/>
       <w:r>
         <w:rPr>
           <w:b/>
@@ -1602,7 +2110,7 @@
         </w:rPr>
       </w:pPr>
     </w:p>
-    <w:bookmarkEnd w:id="5"/>
+    <w:bookmarkEnd w:id="6"/>
     <w:p/>
     <w:p>
       <w:pPr>
@@ -1738,7 +2246,7 @@
         </w:rPr>
         <w:t xml:space="preserve"> </w:t>
       </w:r>
-      <w:bookmarkStart w:id="6" w:name="_Hlk39168178"/>
+      <w:bookmarkStart w:id="7" w:name="_Hlk39168178"/>
       <w:r>
         <w:rPr>
           <w:rFonts w:ascii="Garamond" w:eastAsia="SimSun" w:hAnsi="Garamond" w:cs="Times"/>
@@ -1748,7 +2256,7 @@
         </w:rPr>
         <w:t>categorization</w:t>
       </w:r>
-      <w:bookmarkEnd w:id="6"/>
+      <w:bookmarkEnd w:id="7"/>
     </w:p>
     <w:tbl>
       <w:tblPr>
@@ -7156,7 +7664,7 @@
           <w:bCs/>
         </w:rPr>
       </w:pPr>
-      <w:bookmarkStart w:id="7" w:name="_Hlk39156958"/>
+      <w:bookmarkStart w:id="8" w:name="_Hlk39156958"/>
       <w:r>
         <w:rPr>
           <w:b/>
@@ -10156,7 +10664,7 @@
           </w:p>
         </w:tc>
       </w:tr>
-      <w:bookmarkEnd w:id="7"/>
+      <w:bookmarkEnd w:id="8"/>
     </w:tbl>
     <w:p/>
     <w:p>
@@ -10224,7 +10732,7 @@
                           </pic:cNvPicPr>
                         </pic:nvPicPr>
                         <pic:blipFill>
-                          <a:blip r:embed="rId23">
+                          <a:blip r:embed="rId28">
                             <a:extLst>
                               <a:ext uri="{28A0092B-C50C-407E-A947-70E740481C1C}">
                                 <a14:useLocalDpi xmlns:a14="http://schemas.microsoft.com/office/drawing/2010/main" val="0"/>
@@ -10309,7 +10817,7 @@
                           </pic:cNvPicPr>
                         </pic:nvPicPr>
                         <pic:blipFill>
-                          <a:blip r:embed="rId24">
+                          <a:blip r:embed="rId29">
                             <a:extLst>
                               <a:ext uri="{28A0092B-C50C-407E-A947-70E740481C1C}">
                                 <a14:useLocalDpi xmlns:a14="http://schemas.microsoft.com/office/drawing/2010/main" val="0"/>
@@ -10398,7 +10906,7 @@
                           </pic:cNvPicPr>
                         </pic:nvPicPr>
                         <pic:blipFill>
-                          <a:blip r:embed="rId25">
+                          <a:blip r:embed="rId30">
                             <a:extLst>
                               <a:ext uri="{28A0092B-C50C-407E-A947-70E740481C1C}">
                                 <a14:useLocalDpi xmlns:a14="http://schemas.microsoft.com/office/drawing/2010/main" val="0"/>
@@ -10483,7 +10991,7 @@
                           </pic:cNvPicPr>
                         </pic:nvPicPr>
                         <pic:blipFill>
-                          <a:blip r:embed="rId26">
+                          <a:blip r:embed="rId31">
                             <a:extLst>
                               <a:ext uri="{28A0092B-C50C-407E-A947-70E740481C1C}">
                                 <a14:useLocalDpi xmlns:a14="http://schemas.microsoft.com/office/drawing/2010/main" val="0"/>
@@ -10574,7 +11082,7 @@
                           </pic:cNvPicPr>
                         </pic:nvPicPr>
                         <pic:blipFill>
-                          <a:blip r:embed="rId27">
+                          <a:blip r:embed="rId32">
                             <a:extLst>
                               <a:ext uri="{28A0092B-C50C-407E-A947-70E740481C1C}">
                                 <a14:useLocalDpi xmlns:a14="http://schemas.microsoft.com/office/drawing/2010/main" val="0"/>
@@ -10675,8 +11183,8 @@
                 <w:bCs/>
               </w:rPr>
             </w:pPr>
-            <w:bookmarkStart w:id="8" w:name="_Hlk39074171"/>
-            <w:bookmarkStart w:id="9" w:name="_Hlk39074146"/>
+            <w:bookmarkStart w:id="9" w:name="_Hlk39074171"/>
+            <w:bookmarkStart w:id="10" w:name="_Hlk39074146"/>
             <w:r>
               <w:rPr>
                 <w:b/>
@@ -10702,7 +11210,7 @@
                           </pic:cNvPicPr>
                         </pic:nvPicPr>
                         <pic:blipFill>
-                          <a:blip r:embed="rId28">
+                          <a:blip r:embed="rId33">
                             <a:extLst>
                               <a:ext uri="{28A0092B-C50C-407E-A947-70E740481C1C}">
                                 <a14:useLocalDpi xmlns:a14="http://schemas.microsoft.com/office/drawing/2010/main" val="0"/>
@@ -10787,7 +11295,7 @@
                           </pic:cNvPicPr>
                         </pic:nvPicPr>
                         <pic:blipFill>
-                          <a:blip r:embed="rId29">
+                          <a:blip r:embed="rId34">
                             <a:extLst>
                               <a:ext uri="{28A0092B-C50C-407E-A947-70E740481C1C}">
                                 <a14:useLocalDpi xmlns:a14="http://schemas.microsoft.com/office/drawing/2010/main" val="0"/>
@@ -10876,7 +11384,7 @@
                           </pic:cNvPicPr>
                         </pic:nvPicPr>
                         <pic:blipFill>
-                          <a:blip r:embed="rId30">
+                          <a:blip r:embed="rId35">
                             <a:extLst>
                               <a:ext uri="{28A0092B-C50C-407E-A947-70E740481C1C}">
                                 <a14:useLocalDpi xmlns:a14="http://schemas.microsoft.com/office/drawing/2010/main" val="0"/>
@@ -10961,7 +11469,7 @@
                           </pic:cNvPicPr>
                         </pic:nvPicPr>
                         <pic:blipFill>
-                          <a:blip r:embed="rId31">
+                          <a:blip r:embed="rId36">
                             <a:extLst>
                               <a:ext uri="{28A0092B-C50C-407E-A947-70E740481C1C}">
                                 <a14:useLocalDpi xmlns:a14="http://schemas.microsoft.com/office/drawing/2010/main" val="0"/>
@@ -11052,7 +11560,7 @@
                           </pic:cNvPicPr>
                         </pic:nvPicPr>
                         <pic:blipFill>
-                          <a:blip r:embed="rId32">
+                          <a:blip r:embed="rId37">
                             <a:extLst>
                               <a:ext uri="{28A0092B-C50C-407E-A947-70E740481C1C}">
                                 <a14:useLocalDpi xmlns:a14="http://schemas.microsoft.com/office/drawing/2010/main" val="0"/>
@@ -11111,7 +11619,7 @@
           </w:p>
         </w:tc>
       </w:tr>
-      <w:bookmarkEnd w:id="8"/>
+      <w:bookmarkEnd w:id="9"/>
     </w:tbl>
     <w:p/>
     <w:p>
@@ -11126,7 +11634,7 @@
       <w:pPr>
         <w:jc w:val="center"/>
       </w:pPr>
-      <w:bookmarkStart w:id="10" w:name="_Hlk39074223"/>
+      <w:bookmarkStart w:id="11" w:name="_Hlk39074223"/>
       <w:r>
         <w:rPr>
           <w:b/>
@@ -11169,9 +11677,9 @@
         </w:rPr>
         <w:t xml:space="preserve"> </w:t>
       </w:r>
-      <w:bookmarkStart w:id="11" w:name="_Hlk39074285"/>
-      <w:bookmarkEnd w:id="9"/>
+      <w:bookmarkStart w:id="12" w:name="_Hlk39074285"/>
       <w:bookmarkEnd w:id="10"/>
+      <w:bookmarkEnd w:id="11"/>
       <w:r>
         <w:rPr>
           <w:b/>
@@ -11207,7 +11715,7 @@
         </w:rPr>
         <w:t>secure VS not)</w:t>
       </w:r>
-      <w:bookmarkEnd w:id="11"/>
+      <w:bookmarkEnd w:id="12"/>
       <w:r>
         <w:br w:type="page"/>
       </w:r>
@@ -11247,7 +11755,7 @@
                 <w:bCs/>
               </w:rPr>
             </w:pPr>
-            <w:bookmarkStart w:id="12" w:name="_Hlk39074322"/>
+            <w:bookmarkStart w:id="13" w:name="_Hlk39074322"/>
             <w:r>
               <w:rPr>
                 <w:b/>
@@ -11273,7 +11781,7 @@
                           </pic:cNvPicPr>
                         </pic:nvPicPr>
                         <pic:blipFill>
-                          <a:blip r:embed="rId33">
+                          <a:blip r:embed="rId38">
                             <a:extLst>
                               <a:ext uri="{28A0092B-C50C-407E-A947-70E740481C1C}">
                                 <a14:useLocalDpi xmlns:a14="http://schemas.microsoft.com/office/drawing/2010/main" val="0"/>
@@ -11358,7 +11866,7 @@
                           </pic:cNvPicPr>
                         </pic:nvPicPr>
                         <pic:blipFill>
-                          <a:blip r:embed="rId34">
+                          <a:blip r:embed="rId39">
                             <a:extLst>
                               <a:ext uri="{28A0092B-C50C-407E-A947-70E740481C1C}">
                                 <a14:useLocalDpi xmlns:a14="http://schemas.microsoft.com/office/drawing/2010/main" val="0"/>
@@ -11447,7 +11955,7 @@
                           </pic:cNvPicPr>
                         </pic:nvPicPr>
                         <pic:blipFill>
-                          <a:blip r:embed="rId35">
+                          <a:blip r:embed="rId40">
                             <a:extLst>
                               <a:ext uri="{28A0092B-C50C-407E-A947-70E740481C1C}">
                                 <a14:useLocalDpi xmlns:a14="http://schemas.microsoft.com/office/drawing/2010/main" val="0"/>
@@ -11532,7 +12040,7 @@
                           </pic:cNvPicPr>
                         </pic:nvPicPr>
                         <pic:blipFill>
-                          <a:blip r:embed="rId36">
+                          <a:blip r:embed="rId41">
                             <a:extLst>
                               <a:ext uri="{28A0092B-C50C-407E-A947-70E740481C1C}">
                                 <a14:useLocalDpi xmlns:a14="http://schemas.microsoft.com/office/drawing/2010/main" val="0"/>
@@ -11623,7 +12131,7 @@
                           </pic:cNvPicPr>
                         </pic:nvPicPr>
                         <pic:blipFill>
-                          <a:blip r:embed="rId37">
+                          <a:blip r:embed="rId42">
                             <a:extLst>
                               <a:ext uri="{28A0092B-C50C-407E-A947-70E740481C1C}">
                                 <a14:useLocalDpi xmlns:a14="http://schemas.microsoft.com/office/drawing/2010/main" val="0"/>
@@ -11682,7 +12190,7 @@
           </w:p>
         </w:tc>
       </w:tr>
-      <w:bookmarkEnd w:id="12"/>
+      <w:bookmarkEnd w:id="13"/>
     </w:tbl>
     <w:p/>
     <w:p/>
@@ -12062,7 +12570,7 @@
       </w:pPr>
     </w:pPrDefault>
   </w:docDefaults>
-  <w:latentStyles w:defLockedState="0" w:defUIPriority="99" w:defSemiHidden="0" w:defUnhideWhenUsed="0" w:defQFormat="0" w:count="376">
+  <w:latentStyles w:defLockedState="0" w:defUIPriority="99" w:defSemiHidden="0" w:defUnhideWhenUsed="0" w:defQFormat="0" w:count="377">
     <w:lsdException w:name="Normal" w:uiPriority="0" w:qFormat="1"/>
     <w:lsdException w:name="heading 1" w:uiPriority="9" w:qFormat="1"/>
     <w:lsdException w:name="heading 2" w:semiHidden="1" w:uiPriority="9" w:unhideWhenUsed="1" w:qFormat="1"/>
@@ -12168,7 +12676,6 @@
     <w:lsdException w:name="HTML Sample" w:semiHidden="1" w:unhideWhenUsed="1"/>
     <w:lsdException w:name="HTML Typewriter" w:semiHidden="1" w:unhideWhenUsed="1"/>
     <w:lsdException w:name="HTML Variable" w:semiHidden="1" w:unhideWhenUsed="1"/>
-    <w:lsdException w:name="Normal Table" w:semiHidden="1" w:unhideWhenUsed="1"/>
     <w:lsdException w:name="annotation subject" w:semiHidden="1" w:unhideWhenUsed="1"/>
     <w:lsdException w:name="No List" w:semiHidden="1" w:unhideWhenUsed="1"/>
     <w:lsdException w:name="Outline List 1" w:semiHidden="1" w:unhideWhenUsed="1"/>
@@ -12215,10 +12722,8 @@
     <w:lsdException w:name="Table Subtle 2" w:semiHidden="1" w:unhideWhenUsed="1"/>
     <w:lsdException w:name="Table Web 1" w:semiHidden="1" w:unhideWhenUsed="1"/>
     <w:lsdException w:name="Table Web 2" w:semiHidden="1" w:unhideWhenUsed="1"/>
-    <w:lsdException w:name="Table Web 3" w:semiHidden="1" w:unhideWhenUsed="1"/>
     <w:lsdException w:name="Balloon Text" w:semiHidden="1" w:unhideWhenUsed="1"/>
     <w:lsdException w:name="Table Grid" w:uiPriority="39"/>
-    <w:lsdException w:name="Table Theme" w:semiHidden="1" w:unhideWhenUsed="1"/>
     <w:lsdException w:name="Placeholder Text" w:semiHidden="1"/>
     <w:lsdException w:name="No Spacing" w:uiPriority="1" w:qFormat="1"/>
     <w:lsdException w:name="Light Shading" w:uiPriority="60"/>
@@ -12439,6 +12944,7 @@
     <w:lsdException w:name="Hashtag" w:semiHidden="1" w:unhideWhenUsed="1"/>
     <w:lsdException w:name="Unresolved Mention" w:semiHidden="1" w:unhideWhenUsed="1"/>
     <w:lsdException w:name="Smart Link" w:semiHidden="1" w:unhideWhenUsed="1"/>
+    <w:lsdException w:name="Smart Link Error" w:semiHidden="1" w:unhideWhenUsed="1"/>
   </w:latentStyles>
   <w:style w:type="paragraph" w:default="1" w:styleId="Normal">
     <w:name w:val="Normal"/>
@@ -13126,6 +13632,15 @@
 </file>
 
 <file path=customXml/item1.xml><?xml version="1.0" encoding="utf-8"?>
+<?mso-contentType ?>
+<FormTemplates xmlns="http://schemas.microsoft.com/sharepoint/v3/contenttype/forms">
+  <Display>DocumentLibraryForm</Display>
+  <Edit>DocumentLibraryForm</Edit>
+  <New>DocumentLibraryForm</New>
+</FormTemplates>
+</file>
+
+<file path=customXml/item2.xml><?xml version="1.0" encoding="utf-8"?>
 <ct:contentTypeSchema xmlns:ct="http://schemas.microsoft.com/office/2006/metadata/contentType" xmlns:ma="http://schemas.microsoft.com/office/2006/metadata/properties/metaAttributes" ct:_="" ma:_="" ma:contentTypeName="Document" ma:contentTypeID="0x010100FA392123EC52F347AECFE47C06AA1395" ma:contentTypeVersion="6" ma:contentTypeDescription="Create a new document." ma:contentTypeScope="" ma:versionID="9bb52a1caa34dc06efe7958b4e805c61">
   <xsd:schema xmlns:xsd="http://www.w3.org/2001/XMLSchema" xmlns:xs="http://www.w3.org/2001/XMLSchema" xmlns:p="http://schemas.microsoft.com/office/2006/metadata/properties" xmlns:ns3="ac32ce5c-4824-43f8-b9a7-681720286239" targetNamespace="http://schemas.microsoft.com/office/2006/metadata/properties" ma:root="true" ma:fieldsID="5b7ced0a880a022d78d3e11563ddc3f3" ns3:_="">
     <xsd:import namespace="ac32ce5c-4824-43f8-b9a7-681720286239"/>
@@ -13283,15 +13798,6 @@
 </ct:contentTypeSchema>
 </file>
 
-<file path=customXml/item2.xml><?xml version="1.0" encoding="utf-8"?>
-<?mso-contentType ?>
-<FormTemplates xmlns="http://schemas.microsoft.com/sharepoint/v3/contenttype/forms">
-  <Display>DocumentLibraryForm</Display>
-  <Edit>DocumentLibraryForm</Edit>
-  <New>DocumentLibraryForm</New>
-</FormTemplates>
-</file>
-
 <file path=customXml/item3.xml><?xml version="1.0" encoding="utf-8"?>
 <p:properties xmlns:p="http://schemas.microsoft.com/office/2006/metadata/properties" xmlns:xsi="http://www.w3.org/2001/XMLSchema-instance" xmlns:pc="http://schemas.microsoft.com/office/infopath/2007/PartnerControls">
   <documentManagement/>
@@ -13299,6 +13805,14 @@
 </file>
 
 <file path=customXml/itemProps1.xml><?xml version="1.0" encoding="utf-8"?>
+<ds:datastoreItem xmlns:ds="http://schemas.openxmlformats.org/officeDocument/2006/customXml" ds:itemID="{5A6A6B8D-3903-43C6-81FC-043A5B68520A}">
+  <ds:schemaRefs>
+    <ds:schemaRef ds:uri="http://schemas.microsoft.com/sharepoint/v3/contenttype/forms"/>
+  </ds:schemaRefs>
+</ds:datastoreItem>
+</file>
+
+<file path=customXml/itemProps2.xml><?xml version="1.0" encoding="utf-8"?>
 <ds:datastoreItem xmlns:ds="http://schemas.openxmlformats.org/officeDocument/2006/customXml" ds:itemID="{B31BA9E1-2834-4A63-9D35-C8C2A1F9A889}">
   <ds:schemaRefs>
     <ds:schemaRef ds:uri="http://schemas.microsoft.com/office/2006/metadata/contentType"/>
@@ -13316,14 +13830,6 @@
 </ds:datastoreItem>
 </file>
 
-<file path=customXml/itemProps2.xml><?xml version="1.0" encoding="utf-8"?>
-<ds:datastoreItem xmlns:ds="http://schemas.openxmlformats.org/officeDocument/2006/customXml" ds:itemID="{5A6A6B8D-3903-43C6-81FC-043A5B68520A}">
-  <ds:schemaRefs>
-    <ds:schemaRef ds:uri="http://schemas.microsoft.com/sharepoint/v3/contenttype/forms"/>
-  </ds:schemaRefs>
-</ds:datastoreItem>
-</file>
-
 <file path=customXml/itemProps3.xml><?xml version="1.0" encoding="utf-8"?>
 <ds:datastoreItem xmlns:ds="http://schemas.openxmlformats.org/officeDocument/2006/customXml" ds:itemID="{07B2E35D-C811-4C4E-A734-4BCDA464FE1C}">
   <ds:schemaRefs>

</xml_diff>